<commit_message>
foraminifer paper update. Diversity dependency code for foraminifera added.
</commit_message>
<xml_diff>
--- a/Evolution_Data_Mining/fossil_image_recognition/Machine learning for fossil image recognition.docx
+++ b/Evolution_Data_Mining/fossil_image_recognition/Machine learning for fossil image recognition.docx
@@ -9,6 +9,77 @@
         <w:t>Machine learning (Neural network) for fossil image recognition</w:t>
       </w:r>
     </w:p>
+    <w:p/>
+    <w:p>
+      <w:pPr>
+        <w:rPr>
+          <w:rFonts w:ascii="Times New Roman" w:eastAsia="Times New Roman" w:hAnsi="Times New Roman" w:cs="Times New Roman"/>
+        </w:rPr>
+      </w:pPr>
+      <w:hyperlink r:id="rId4" w:history="1">
+        <w:r>
+          <w:rPr>
+            <w:rFonts w:ascii="Times New Roman" w:eastAsia="Times New Roman" w:hAnsi="Times New Roman" w:cs="Times New Roman"/>
+            <w:color w:val="0000FF"/>
+            <w:u w:val="single"/>
+          </w:rPr>
+          <w:t>https://eos.org/articles/nineteen-eighty-forams</w:t>
+        </w:r>
+      </w:hyperlink>
+    </w:p>
+    <w:p>
+      <w:pPr>
+        <w:rPr>
+          <w:rFonts w:ascii="Times New Roman" w:eastAsia="Times New Roman" w:hAnsi="Times New Roman" w:cs="Times New Roman"/>
+        </w:rPr>
+      </w:pPr>
+    </w:p>
+    <w:p>
+      <w:pPr>
+        <w:rPr>
+          <w:rFonts w:ascii="Times New Roman" w:eastAsia="Times New Roman" w:hAnsi="Times New Roman" w:cs="Times New Roman"/>
+        </w:rPr>
+      </w:pPr>
+      <w:hyperlink r:id="rId5" w:history="1">
+        <w:r>
+          <w:rPr>
+            <w:rFonts w:ascii="Times New Roman" w:eastAsia="Times New Roman" w:hAnsi="Times New Roman" w:cs="Times New Roman"/>
+            <w:color w:val="0000FF"/>
+            <w:u w:val="single"/>
+          </w:rPr>
+          <w:t>https://www.biorxiv.org/content/10.1101/840926v1.abstract</w:t>
+        </w:r>
+      </w:hyperlink>
+    </w:p>
+    <w:p>
+      <w:pPr>
+        <w:rPr>
+          <w:rFonts w:ascii="Times New Roman" w:eastAsia="Times New Roman" w:hAnsi="Times New Roman" w:cs="Times New Roman"/>
+        </w:rPr>
+      </w:pPr>
+      <w:bookmarkStart w:id="2" w:name="_GoBack"/>
+      <w:bookmarkEnd w:id="2"/>
+    </w:p>
+    <w:p/>
+    <w:p/>
+    <w:p>
+      <w:pPr>
+        <w:rPr>
+          <w:rFonts w:ascii="Times New Roman" w:eastAsia="Times New Roman" w:hAnsi="Times New Roman" w:cs="Times New Roman"/>
+        </w:rPr>
+      </w:pPr>
+      <w:hyperlink r:id="rId6" w:history="1">
+        <w:r>
+          <w:rPr>
+            <w:rFonts w:ascii="Times New Roman" w:eastAsia="Times New Roman" w:hAnsi="Times New Roman" w:cs="Times New Roman"/>
+            <w:color w:val="0000FF"/>
+            <w:u w:val="single"/>
+          </w:rPr>
+          <w:t>https://www.google.com/search?q=Professor+jeremy+young+mikrotax&amp;oq=Professor+jeremy+young+mikrotax&amp;aqs=chrome..69i57.20856j0j1&amp;sourceid=chrome&amp;ie=UTF-8</w:t>
+        </w:r>
+      </w:hyperlink>
+    </w:p>
+    <w:p/>
     <w:bookmarkEnd w:id="0"/>
     <w:bookmarkEnd w:id="1"/>
     <w:p/>
@@ -16,8 +87,6 @@
       <w:r>
         <w:t>1. Introduction</w:t>
       </w:r>
-      <w:bookmarkStart w:id="2" w:name="_GoBack"/>
-      <w:bookmarkEnd w:id="2"/>
     </w:p>
     <w:p>
       <w:r>
@@ -104,6 +173,964 @@
         <w:t>7.Reference</w:t>
       </w:r>
     </w:p>
+    <w:p/>
+    <w:p>
+      <w:pPr>
+        <w:shd w:val="clear" w:color="auto" w:fill="FFFFFF"/>
+        <w:textAlignment w:val="baseline"/>
+        <w:rPr>
+          <w:rFonts w:ascii="Calibri" w:eastAsia="Times New Roman" w:hAnsi="Calibri" w:cs="Times New Roman"/>
+          <w:color w:val="000000"/>
+        </w:rPr>
+      </w:pPr>
+      <w:r>
+        <w:rPr>
+          <w:rFonts w:ascii="Calibri" w:eastAsia="Times New Roman" w:hAnsi="Calibri" w:cs="Times New Roman"/>
+          <w:color w:val="000000"/>
+        </w:rPr>
+        <w:t>Dear all,</w:t>
+      </w:r>
+    </w:p>
+    <w:p>
+      <w:pPr>
+        <w:shd w:val="clear" w:color="auto" w:fill="FFFFFF"/>
+        <w:textAlignment w:val="baseline"/>
+        <w:rPr>
+          <w:rFonts w:ascii="Calibri" w:eastAsia="Times New Roman" w:hAnsi="Calibri" w:cs="Times New Roman"/>
+          <w:color w:val="000000"/>
+        </w:rPr>
+      </w:pPr>
+      <w:r>
+        <w:rPr>
+          <w:rFonts w:ascii="Calibri" w:eastAsia="Times New Roman" w:hAnsi="Calibri" w:cs="Times New Roman"/>
+          <w:color w:val="000000"/>
+        </w:rPr>
+        <w:t>     I got quite good result with a deep learning model on my </w:t>
+      </w:r>
+      <w:r>
+        <w:rPr>
+          <w:rFonts w:ascii="Calibri" w:eastAsia="Times New Roman" w:hAnsi="Calibri" w:cs="Times New Roman"/>
+          <w:color w:val="000000"/>
+          <w:bdr w:val="none" w:sz="0" w:space="0" w:color="auto" w:frame="1"/>
+        </w:rPr>
+        <w:t>fossil</w:t>
+      </w:r>
+      <w:r>
+        <w:rPr>
+          <w:rFonts w:ascii="Calibri" w:eastAsia="Times New Roman" w:hAnsi="Calibri" w:cs="Times New Roman"/>
+          <w:color w:val="000000"/>
+        </w:rPr>
+        <w:t> </w:t>
+      </w:r>
+      <w:r>
+        <w:rPr>
+          <w:rFonts w:ascii="Calibri" w:eastAsia="Times New Roman" w:hAnsi="Calibri" w:cs="Times New Roman"/>
+          <w:color w:val="000000"/>
+          <w:bdr w:val="none" w:sz="0" w:space="0" w:color="auto" w:frame="1"/>
+        </w:rPr>
+        <w:t>image</w:t>
+      </w:r>
+      <w:r>
+        <w:rPr>
+          <w:rFonts w:ascii="Calibri" w:eastAsia="Times New Roman" w:hAnsi="Calibri" w:cs="Times New Roman"/>
+          <w:color w:val="000000"/>
+        </w:rPr>
+        <w:t xml:space="preserve"> detection project using the brown </w:t>
+      </w:r>
+      <w:proofErr w:type="spellStart"/>
+      <w:r>
+        <w:rPr>
+          <w:rFonts w:ascii="Calibri" w:eastAsia="Times New Roman" w:hAnsi="Calibri" w:cs="Times New Roman"/>
+          <w:color w:val="000000"/>
+        </w:rPr>
+        <w:t>gpu</w:t>
+      </w:r>
+      <w:proofErr w:type="spellEnd"/>
+      <w:r>
+        <w:rPr>
+          <w:rFonts w:ascii="Calibri" w:eastAsia="Times New Roman" w:hAnsi="Calibri" w:cs="Times New Roman"/>
+          <w:color w:val="000000"/>
+        </w:rPr>
+        <w:t xml:space="preserve"> clusters after transferring my codes from the Kaggle TGS challenge. I can now present some solid results for the November lecture I will be giving for Professor Tung's data science seminar.</w:t>
+      </w:r>
+    </w:p>
+    <w:p>
+      <w:pPr>
+        <w:shd w:val="clear" w:color="auto" w:fill="FFFFFF"/>
+        <w:textAlignment w:val="baseline"/>
+        <w:rPr>
+          <w:rFonts w:ascii="Calibri" w:eastAsia="Times New Roman" w:hAnsi="Calibri" w:cs="Times New Roman"/>
+          <w:color w:val="000000"/>
+        </w:rPr>
+      </w:pPr>
+    </w:p>
+    <w:p>
+      <w:pPr>
+        <w:shd w:val="clear" w:color="auto" w:fill="FFFFFF"/>
+        <w:textAlignment w:val="baseline"/>
+        <w:rPr>
+          <w:rFonts w:ascii="Calibri" w:eastAsia="Times New Roman" w:hAnsi="Calibri" w:cs="Times New Roman"/>
+          <w:color w:val="000000"/>
+        </w:rPr>
+      </w:pPr>
+      <w:r>
+        <w:rPr>
+          <w:rFonts w:ascii="Calibri" w:eastAsia="Times New Roman" w:hAnsi="Calibri" w:cs="Times New Roman"/>
+          <w:color w:val="000000"/>
+        </w:rPr>
+        <w:t xml:space="preserve">     To briefly explain the problem, initially, I have 236 main </w:t>
+      </w:r>
+      <w:proofErr w:type="spellStart"/>
+      <w:r>
+        <w:rPr>
+          <w:rFonts w:ascii="Calibri" w:eastAsia="Times New Roman" w:hAnsi="Calibri" w:cs="Times New Roman"/>
+          <w:color w:val="000000"/>
+        </w:rPr>
+        <w:t>foram</w:t>
+      </w:r>
+      <w:proofErr w:type="spellEnd"/>
+      <w:r>
+        <w:rPr>
+          <w:rFonts w:ascii="Calibri" w:eastAsia="Times New Roman" w:hAnsi="Calibri" w:cs="Times New Roman"/>
+          <w:color w:val="000000"/>
+        </w:rPr>
+        <w:t> </w:t>
+      </w:r>
+      <w:r>
+        <w:rPr>
+          <w:rFonts w:ascii="Calibri" w:eastAsia="Times New Roman" w:hAnsi="Calibri" w:cs="Times New Roman"/>
+          <w:color w:val="000000"/>
+          <w:bdr w:val="none" w:sz="0" w:space="0" w:color="auto" w:frame="1"/>
+        </w:rPr>
+        <w:t>fossil</w:t>
+      </w:r>
+      <w:r>
+        <w:rPr>
+          <w:rFonts w:ascii="Calibri" w:eastAsia="Times New Roman" w:hAnsi="Calibri" w:cs="Times New Roman"/>
+          <w:color w:val="000000"/>
+        </w:rPr>
+        <w:t> </w:t>
+      </w:r>
+      <w:r>
+        <w:rPr>
+          <w:rFonts w:ascii="Calibri" w:eastAsia="Times New Roman" w:hAnsi="Calibri" w:cs="Times New Roman"/>
+          <w:color w:val="000000"/>
+          <w:bdr w:val="none" w:sz="0" w:space="0" w:color="auto" w:frame="1"/>
+        </w:rPr>
+        <w:t>image</w:t>
+      </w:r>
+      <w:r>
+        <w:rPr>
+          <w:rFonts w:ascii="Calibri" w:eastAsia="Times New Roman" w:hAnsi="Calibri" w:cs="Times New Roman"/>
+          <w:color w:val="000000"/>
+        </w:rPr>
+        <w:t>s(you can see in the pdf in the link below). So, there are 79 genus/classes/categories for these 236 </w:t>
+      </w:r>
+      <w:r>
+        <w:rPr>
+          <w:rFonts w:ascii="Calibri" w:eastAsia="Times New Roman" w:hAnsi="Calibri" w:cs="Times New Roman"/>
+          <w:color w:val="000000"/>
+          <w:bdr w:val="none" w:sz="0" w:space="0" w:color="auto" w:frame="1"/>
+        </w:rPr>
+        <w:t>image</w:t>
+      </w:r>
+      <w:r>
+        <w:rPr>
+          <w:rFonts w:ascii="Calibri" w:eastAsia="Times New Roman" w:hAnsi="Calibri" w:cs="Times New Roman"/>
+          <w:color w:val="000000"/>
+        </w:rPr>
+        <w:t xml:space="preserve">s. So, </w:t>
+      </w:r>
+      <w:r>
+        <w:rPr>
+          <w:rFonts w:ascii="Calibri" w:eastAsia="Times New Roman" w:hAnsi="Calibri" w:cs="Times New Roman"/>
+          <w:color w:val="000000"/>
+        </w:rPr>
+        <w:lastRenderedPageBreak/>
+        <w:t>the target is whether given an </w:t>
+      </w:r>
+      <w:r>
+        <w:rPr>
+          <w:rFonts w:ascii="Calibri" w:eastAsia="Times New Roman" w:hAnsi="Calibri" w:cs="Times New Roman"/>
+          <w:color w:val="000000"/>
+          <w:bdr w:val="none" w:sz="0" w:space="0" w:color="auto" w:frame="1"/>
+        </w:rPr>
+        <w:t>image</w:t>
+      </w:r>
+      <w:r>
+        <w:rPr>
+          <w:rFonts w:ascii="Calibri" w:eastAsia="Times New Roman" w:hAnsi="Calibri" w:cs="Times New Roman"/>
+          <w:color w:val="000000"/>
+        </w:rPr>
+        <w:t> to my "deep learning automatic </w:t>
+      </w:r>
+      <w:r>
+        <w:rPr>
+          <w:rFonts w:ascii="Calibri" w:eastAsia="Times New Roman" w:hAnsi="Calibri" w:cs="Times New Roman"/>
+          <w:color w:val="000000"/>
+          <w:bdr w:val="none" w:sz="0" w:space="0" w:color="auto" w:frame="1"/>
+        </w:rPr>
+        <w:t>fossil</w:t>
+      </w:r>
+      <w:r>
+        <w:rPr>
+          <w:rFonts w:ascii="Calibri" w:eastAsia="Times New Roman" w:hAnsi="Calibri" w:cs="Times New Roman"/>
+          <w:color w:val="000000"/>
+        </w:rPr>
+        <w:t> </w:t>
+      </w:r>
+      <w:r>
+        <w:rPr>
+          <w:rFonts w:ascii="Calibri" w:eastAsia="Times New Roman" w:hAnsi="Calibri" w:cs="Times New Roman"/>
+          <w:color w:val="000000"/>
+          <w:bdr w:val="none" w:sz="0" w:space="0" w:color="auto" w:frame="1"/>
+        </w:rPr>
+        <w:t>image</w:t>
+      </w:r>
+      <w:r>
+        <w:rPr>
+          <w:rFonts w:ascii="Calibri" w:eastAsia="Times New Roman" w:hAnsi="Calibri" w:cs="Times New Roman"/>
+          <w:color w:val="000000"/>
+        </w:rPr>
+        <w:t> detection" model, will the model be able to accurately predict which genus/class out of the 79 classes that specific </w:t>
+      </w:r>
+      <w:r>
+        <w:rPr>
+          <w:rFonts w:ascii="Calibri" w:eastAsia="Times New Roman" w:hAnsi="Calibri" w:cs="Times New Roman"/>
+          <w:color w:val="000000"/>
+          <w:bdr w:val="none" w:sz="0" w:space="0" w:color="auto" w:frame="1"/>
+        </w:rPr>
+        <w:t>fossil</w:t>
+      </w:r>
+      <w:r>
+        <w:rPr>
+          <w:rFonts w:ascii="Calibri" w:eastAsia="Times New Roman" w:hAnsi="Calibri" w:cs="Times New Roman"/>
+          <w:color w:val="000000"/>
+        </w:rPr>
+        <w:t> </w:t>
+      </w:r>
+      <w:r>
+        <w:rPr>
+          <w:rFonts w:ascii="Calibri" w:eastAsia="Times New Roman" w:hAnsi="Calibri" w:cs="Times New Roman"/>
+          <w:color w:val="000000"/>
+          <w:bdr w:val="none" w:sz="0" w:space="0" w:color="auto" w:frame="1"/>
+        </w:rPr>
+        <w:t>image</w:t>
+      </w:r>
+      <w:r>
+        <w:rPr>
+          <w:rFonts w:ascii="Calibri" w:eastAsia="Times New Roman" w:hAnsi="Calibri" w:cs="Times New Roman"/>
+          <w:color w:val="000000"/>
+        </w:rPr>
+        <w:t> belongs to? This is a single object detection/</w:t>
+      </w:r>
+      <w:r>
+        <w:rPr>
+          <w:rFonts w:ascii="Calibri" w:eastAsia="Times New Roman" w:hAnsi="Calibri" w:cs="Times New Roman"/>
+          <w:color w:val="000000"/>
+          <w:bdr w:val="none" w:sz="0" w:space="0" w:color="auto" w:frame="1"/>
+        </w:rPr>
+        <w:t>image</w:t>
+      </w:r>
+      <w:r>
+        <w:rPr>
+          <w:rFonts w:ascii="Calibri" w:eastAsia="Times New Roman" w:hAnsi="Calibri" w:cs="Times New Roman"/>
+          <w:color w:val="000000"/>
+        </w:rPr>
+        <w:t> recognition task in computer vision.</w:t>
+      </w:r>
+    </w:p>
+    <w:p>
+      <w:pPr>
+        <w:shd w:val="clear" w:color="auto" w:fill="FFFFFF"/>
+        <w:textAlignment w:val="baseline"/>
+        <w:rPr>
+          <w:rFonts w:ascii="Calibri" w:eastAsia="Times New Roman" w:hAnsi="Calibri" w:cs="Times New Roman"/>
+          <w:color w:val="000000"/>
+        </w:rPr>
+      </w:pPr>
+    </w:p>
+    <w:p>
+      <w:pPr>
+        <w:shd w:val="clear" w:color="auto" w:fill="FFFFFF"/>
+        <w:textAlignment w:val="baseline"/>
+        <w:rPr>
+          <w:rFonts w:ascii="Calibri" w:eastAsia="Times New Roman" w:hAnsi="Calibri" w:cs="Times New Roman"/>
+          <w:color w:val="000000"/>
+        </w:rPr>
+      </w:pPr>
+      <w:r>
+        <w:rPr>
+          <w:rFonts w:ascii="Calibri" w:eastAsia="Times New Roman" w:hAnsi="Calibri" w:cs="Times New Roman"/>
+          <w:color w:val="000000"/>
+        </w:rPr>
+        <w:t>     For my model training, I have initially only transformed the </w:t>
+      </w:r>
+      <w:r>
+        <w:rPr>
+          <w:rFonts w:ascii="Calibri" w:eastAsia="Times New Roman" w:hAnsi="Calibri" w:cs="Times New Roman"/>
+          <w:color w:val="000000"/>
+          <w:bdr w:val="none" w:sz="0" w:space="0" w:color="auto" w:frame="1"/>
+        </w:rPr>
+        <w:t>image</w:t>
+      </w:r>
+      <w:r>
+        <w:rPr>
+          <w:rFonts w:ascii="Calibri" w:eastAsia="Times New Roman" w:hAnsi="Calibri" w:cs="Times New Roman"/>
+          <w:color w:val="000000"/>
+        </w:rPr>
+        <w:t>s using affine transformation and random noise addition and generated around 2500 </w:t>
+      </w:r>
+      <w:r>
+        <w:rPr>
+          <w:rFonts w:ascii="Calibri" w:eastAsia="Times New Roman" w:hAnsi="Calibri" w:cs="Times New Roman"/>
+          <w:color w:val="000000"/>
+          <w:bdr w:val="none" w:sz="0" w:space="0" w:color="auto" w:frame="1"/>
+        </w:rPr>
+        <w:t>image</w:t>
+      </w:r>
+      <w:r>
+        <w:rPr>
+          <w:rFonts w:ascii="Calibri" w:eastAsia="Times New Roman" w:hAnsi="Calibri" w:cs="Times New Roman"/>
+          <w:color w:val="000000"/>
+        </w:rPr>
+        <w:t>s. Importantly, I used only these transformed </w:t>
+      </w:r>
+      <w:r>
+        <w:rPr>
+          <w:rFonts w:ascii="Calibri" w:eastAsia="Times New Roman" w:hAnsi="Calibri" w:cs="Times New Roman"/>
+          <w:color w:val="000000"/>
+          <w:bdr w:val="none" w:sz="0" w:space="0" w:color="auto" w:frame="1"/>
+        </w:rPr>
+        <w:t>image</w:t>
+      </w:r>
+      <w:r>
+        <w:rPr>
+          <w:rFonts w:ascii="Calibri" w:eastAsia="Times New Roman" w:hAnsi="Calibri" w:cs="Times New Roman"/>
+          <w:color w:val="000000"/>
+        </w:rPr>
+        <w:t>s for my model training which are relatively similar to the original </w:t>
+      </w:r>
+      <w:r>
+        <w:rPr>
+          <w:rFonts w:ascii="Calibri" w:eastAsia="Times New Roman" w:hAnsi="Calibri" w:cs="Times New Roman"/>
+          <w:color w:val="000000"/>
+          <w:bdr w:val="none" w:sz="0" w:space="0" w:color="auto" w:frame="1"/>
+        </w:rPr>
+        <w:t>image</w:t>
+      </w:r>
+      <w:r>
+        <w:rPr>
+          <w:rFonts w:ascii="Calibri" w:eastAsia="Times New Roman" w:hAnsi="Calibri" w:cs="Times New Roman"/>
+          <w:color w:val="000000"/>
+        </w:rPr>
+        <w:t>s. Then after training, I subjected my models to predict the genus/class for those main 236 </w:t>
+      </w:r>
+      <w:r>
+        <w:rPr>
+          <w:rFonts w:ascii="Calibri" w:eastAsia="Times New Roman" w:hAnsi="Calibri" w:cs="Times New Roman"/>
+          <w:color w:val="000000"/>
+          <w:bdr w:val="none" w:sz="0" w:space="0" w:color="auto" w:frame="1"/>
+        </w:rPr>
+        <w:t>image</w:t>
+      </w:r>
+      <w:r>
+        <w:rPr>
+          <w:rFonts w:ascii="Calibri" w:eastAsia="Times New Roman" w:hAnsi="Calibri" w:cs="Times New Roman"/>
+          <w:color w:val="000000"/>
+        </w:rPr>
+        <w:t>s. I have used 6-7 different very deep neural network architecture to train various models that you can take a quick understanding from this description</w:t>
+      </w:r>
+      <w:hyperlink r:id="rId7" w:tgtFrame="_blank" w:tooltip="https://www.analyticsvidhya.com/blog/2018/07/top-10-pretrained-models-get-started-deep-learning-part-1-computer-vision/&#10;Cmd+Click or tap to follow the link" w:history="1">
+        <w:r>
+          <w:rPr>
+            <w:rFonts w:ascii="Calibri" w:eastAsia="Times New Roman" w:hAnsi="Calibri" w:cs="Times New Roman"/>
+            <w:color w:val="0000FF"/>
+            <w:u w:val="single"/>
+            <w:bdr w:val="none" w:sz="0" w:space="0" w:color="auto" w:frame="1"/>
+          </w:rPr>
+          <w:t> link</w:t>
+        </w:r>
+      </w:hyperlink>
+      <w:r>
+        <w:rPr>
+          <w:rFonts w:ascii="Calibri" w:eastAsia="Times New Roman" w:hAnsi="Calibri" w:cs="Times New Roman"/>
+          <w:color w:val="000000"/>
+        </w:rPr>
+        <w:t>, if interested (there's a lot still to be done). The attached </w:t>
+      </w:r>
+      <w:r>
+        <w:rPr>
+          <w:rFonts w:ascii="Calibri" w:eastAsia="Times New Roman" w:hAnsi="Calibri" w:cs="Times New Roman"/>
+          <w:color w:val="000000"/>
+          <w:bdr w:val="none" w:sz="0" w:space="0" w:color="auto" w:frame="1"/>
+        </w:rPr>
+        <w:t>image</w:t>
+      </w:r>
+      <w:r>
+        <w:rPr>
+          <w:rFonts w:ascii="Calibri" w:eastAsia="Times New Roman" w:hAnsi="Calibri" w:cs="Times New Roman"/>
+          <w:color w:val="000000"/>
+        </w:rPr>
+        <w:t> shows the accuracy of my different models. For the deep learning VGG19 architecture, I got 80% accuracy which is a pretty good baseline as I have only done minimal processing for those </w:t>
+      </w:r>
+      <w:r>
+        <w:rPr>
+          <w:rFonts w:ascii="Calibri" w:eastAsia="Times New Roman" w:hAnsi="Calibri" w:cs="Times New Roman"/>
+          <w:color w:val="000000"/>
+          <w:bdr w:val="none" w:sz="0" w:space="0" w:color="auto" w:frame="1"/>
+        </w:rPr>
+        <w:t>image</w:t>
+      </w:r>
+      <w:r>
+        <w:rPr>
+          <w:rFonts w:ascii="Calibri" w:eastAsia="Times New Roman" w:hAnsi="Calibri" w:cs="Times New Roman"/>
+          <w:color w:val="000000"/>
+        </w:rPr>
+        <w:t>s and no tweaking for the neural net architectures yet. What this result means is that, out of 236 </w:t>
+      </w:r>
+      <w:r>
+        <w:rPr>
+          <w:rFonts w:ascii="Calibri" w:eastAsia="Times New Roman" w:hAnsi="Calibri" w:cs="Times New Roman"/>
+          <w:color w:val="000000"/>
+          <w:bdr w:val="none" w:sz="0" w:space="0" w:color="auto" w:frame="1"/>
+        </w:rPr>
+        <w:t>image</w:t>
+      </w:r>
+      <w:r>
+        <w:rPr>
+          <w:rFonts w:ascii="Calibri" w:eastAsia="Times New Roman" w:hAnsi="Calibri" w:cs="Times New Roman"/>
+          <w:color w:val="000000"/>
+        </w:rPr>
+        <w:t>s, my model is classifying correctly for 198 </w:t>
+      </w:r>
+      <w:r>
+        <w:rPr>
+          <w:rFonts w:ascii="Calibri" w:eastAsia="Times New Roman" w:hAnsi="Calibri" w:cs="Times New Roman"/>
+          <w:color w:val="000000"/>
+          <w:bdr w:val="none" w:sz="0" w:space="0" w:color="auto" w:frame="1"/>
+        </w:rPr>
+        <w:t>image</w:t>
+      </w:r>
+      <w:r>
+        <w:rPr>
+          <w:rFonts w:ascii="Calibri" w:eastAsia="Times New Roman" w:hAnsi="Calibri" w:cs="Times New Roman"/>
+          <w:color w:val="000000"/>
+        </w:rPr>
+        <w:t>s and making prediction error for only 38 </w:t>
+      </w:r>
+      <w:r>
+        <w:rPr>
+          <w:rFonts w:ascii="Calibri" w:eastAsia="Times New Roman" w:hAnsi="Calibri" w:cs="Times New Roman"/>
+          <w:color w:val="000000"/>
+          <w:bdr w:val="none" w:sz="0" w:space="0" w:color="auto" w:frame="1"/>
+        </w:rPr>
+        <w:t>image</w:t>
+      </w:r>
+      <w:r>
+        <w:rPr>
+          <w:rFonts w:ascii="Calibri" w:eastAsia="Times New Roman" w:hAnsi="Calibri" w:cs="Times New Roman"/>
+          <w:color w:val="000000"/>
+        </w:rPr>
+        <w:t>s. The reason why </w:t>
+      </w:r>
+      <w:hyperlink r:id="rId8" w:tgtFrame="_blank" w:history="1">
+        <w:r>
+          <w:rPr>
+            <w:rFonts w:ascii="Calibri" w:eastAsia="Times New Roman" w:hAnsi="Calibri" w:cs="Times New Roman"/>
+            <w:color w:val="0000FF"/>
+            <w:u w:val="single"/>
+            <w:bdr w:val="none" w:sz="0" w:space="0" w:color="auto" w:frame="1"/>
+          </w:rPr>
+          <w:t>VGG19</w:t>
+        </w:r>
+      </w:hyperlink>
+      <w:r>
+        <w:rPr>
+          <w:rFonts w:ascii="Calibri" w:eastAsia="Times New Roman" w:hAnsi="Calibri" w:cs="Times New Roman"/>
+          <w:color w:val="000000"/>
+        </w:rPr>
+        <w:t> model can give good result is that, it uses "</w:t>
+      </w:r>
+      <w:proofErr w:type="spellStart"/>
+      <w:r>
+        <w:rPr>
+          <w:rFonts w:ascii="Calibri" w:eastAsia="Times New Roman" w:hAnsi="Calibri" w:cs="Times New Roman"/>
+          <w:color w:val="000000"/>
+          <w:bdr w:val="none" w:sz="0" w:space="0" w:color="auto" w:frame="1"/>
+        </w:rPr>
+        <w:t>image</w:t>
+      </w:r>
+      <w:r>
+        <w:rPr>
+          <w:rFonts w:ascii="Calibri" w:eastAsia="Times New Roman" w:hAnsi="Calibri" w:cs="Times New Roman"/>
+          <w:color w:val="000000"/>
+        </w:rPr>
+        <w:t>net</w:t>
+      </w:r>
+      <w:proofErr w:type="spellEnd"/>
+      <w:r>
+        <w:rPr>
+          <w:rFonts w:ascii="Calibri" w:eastAsia="Times New Roman" w:hAnsi="Calibri" w:cs="Times New Roman"/>
+          <w:color w:val="000000"/>
+        </w:rPr>
+        <w:t>-large scale visual recognition challenge" weights for the models from a pretrained network which is pretrained on millions of </w:t>
+      </w:r>
+      <w:r>
+        <w:rPr>
+          <w:rFonts w:ascii="Calibri" w:eastAsia="Times New Roman" w:hAnsi="Calibri" w:cs="Times New Roman"/>
+          <w:color w:val="000000"/>
+          <w:bdr w:val="none" w:sz="0" w:space="0" w:color="auto" w:frame="1"/>
+        </w:rPr>
+        <w:t>image</w:t>
+      </w:r>
+      <w:r>
+        <w:rPr>
+          <w:rFonts w:ascii="Calibri" w:eastAsia="Times New Roman" w:hAnsi="Calibri" w:cs="Times New Roman"/>
+          <w:color w:val="000000"/>
+        </w:rPr>
+        <w:t>s. A deep learning model trained over millions of </w:t>
+      </w:r>
+      <w:r>
+        <w:rPr>
+          <w:rFonts w:ascii="Calibri" w:eastAsia="Times New Roman" w:hAnsi="Calibri" w:cs="Times New Roman"/>
+          <w:color w:val="000000"/>
+          <w:bdr w:val="none" w:sz="0" w:space="0" w:color="auto" w:frame="1"/>
+        </w:rPr>
+        <w:t>image</w:t>
+      </w:r>
+      <w:r>
+        <w:rPr>
+          <w:rFonts w:ascii="Calibri" w:eastAsia="Times New Roman" w:hAnsi="Calibri" w:cs="Times New Roman"/>
+          <w:color w:val="000000"/>
+        </w:rPr>
+        <w:t>s essentially learn a lot of visual features in different objects. Then when applied to a specific problem (like </w:t>
+      </w:r>
+      <w:r>
+        <w:rPr>
+          <w:rFonts w:ascii="Calibri" w:eastAsia="Times New Roman" w:hAnsi="Calibri" w:cs="Times New Roman"/>
+          <w:color w:val="000000"/>
+          <w:bdr w:val="none" w:sz="0" w:space="0" w:color="auto" w:frame="1"/>
+        </w:rPr>
+        <w:t>fossil</w:t>
+      </w:r>
+      <w:r>
+        <w:rPr>
+          <w:rFonts w:ascii="Calibri" w:eastAsia="Times New Roman" w:hAnsi="Calibri" w:cs="Times New Roman"/>
+          <w:color w:val="000000"/>
+        </w:rPr>
+        <w:t> </w:t>
+      </w:r>
+      <w:r>
+        <w:rPr>
+          <w:rFonts w:ascii="Calibri" w:eastAsia="Times New Roman" w:hAnsi="Calibri" w:cs="Times New Roman"/>
+          <w:color w:val="000000"/>
+          <w:bdr w:val="none" w:sz="0" w:space="0" w:color="auto" w:frame="1"/>
+        </w:rPr>
+        <w:t>image</w:t>
+      </w:r>
+      <w:r>
+        <w:rPr>
+          <w:rFonts w:ascii="Calibri" w:eastAsia="Times New Roman" w:hAnsi="Calibri" w:cs="Times New Roman"/>
+          <w:color w:val="000000"/>
+        </w:rPr>
+        <w:t> detection in my case), it quickly figures out the important features hidden in the given </w:t>
+      </w:r>
+      <w:r>
+        <w:rPr>
+          <w:rFonts w:ascii="Calibri" w:eastAsia="Times New Roman" w:hAnsi="Calibri" w:cs="Times New Roman"/>
+          <w:color w:val="000000"/>
+          <w:bdr w:val="none" w:sz="0" w:space="0" w:color="auto" w:frame="1"/>
+        </w:rPr>
+        <w:t>image</w:t>
+      </w:r>
+      <w:r>
+        <w:rPr>
+          <w:rFonts w:ascii="Calibri" w:eastAsia="Times New Roman" w:hAnsi="Calibri" w:cs="Times New Roman"/>
+          <w:color w:val="000000"/>
+        </w:rPr>
+        <w:t>s and classify accordingly with the extension of the pretrained models. You can know more about </w:t>
+      </w:r>
+      <w:hyperlink r:id="rId9" w:anchor="usage-examples-for-image-classification-models" w:tgtFrame="_blank" w:history="1">
+        <w:r>
+          <w:rPr>
+            <w:rFonts w:ascii="Calibri" w:eastAsia="Times New Roman" w:hAnsi="Calibri" w:cs="Times New Roman"/>
+            <w:color w:val="0000FF"/>
+            <w:u w:val="single"/>
+            <w:bdr w:val="none" w:sz="0" w:space="0" w:color="auto" w:frame="1"/>
+          </w:rPr>
+          <w:t>pretraining models here</w:t>
+        </w:r>
+      </w:hyperlink>
+      <w:r>
+        <w:rPr>
+          <w:rFonts w:ascii="Calibri" w:eastAsia="Times New Roman" w:hAnsi="Calibri" w:cs="Times New Roman"/>
+          <w:color w:val="000000"/>
+        </w:rPr>
+        <w:t>.</w:t>
+      </w:r>
+    </w:p>
+    <w:p>
+      <w:pPr>
+        <w:shd w:val="clear" w:color="auto" w:fill="FFFFFF"/>
+        <w:textAlignment w:val="baseline"/>
+        <w:rPr>
+          <w:rFonts w:ascii="Calibri" w:eastAsia="Times New Roman" w:hAnsi="Calibri" w:cs="Times New Roman"/>
+          <w:color w:val="000000"/>
+        </w:rPr>
+      </w:pPr>
+    </w:p>
+    <w:p>
+      <w:pPr>
+        <w:shd w:val="clear" w:color="auto" w:fill="FFFFFF"/>
+        <w:textAlignment w:val="baseline"/>
+        <w:rPr>
+          <w:rFonts w:ascii="Calibri" w:eastAsia="Times New Roman" w:hAnsi="Calibri" w:cs="Times New Roman"/>
+          <w:color w:val="000000"/>
+        </w:rPr>
+      </w:pPr>
+      <w:r>
+        <w:rPr>
+          <w:rFonts w:ascii="Calibri" w:eastAsia="Times New Roman" w:hAnsi="Calibri" w:cs="Times New Roman"/>
+          <w:color w:val="000000"/>
+        </w:rPr>
+        <w:t>   Now, I wanted to see (as you suggested) the errors(those 38 </w:t>
+      </w:r>
+      <w:r>
+        <w:rPr>
+          <w:rFonts w:ascii="Calibri" w:eastAsia="Times New Roman" w:hAnsi="Calibri" w:cs="Times New Roman"/>
+          <w:color w:val="000000"/>
+          <w:bdr w:val="none" w:sz="0" w:space="0" w:color="auto" w:frame="1"/>
+        </w:rPr>
+        <w:t>image</w:t>
+      </w:r>
+      <w:r>
+        <w:rPr>
+          <w:rFonts w:ascii="Calibri" w:eastAsia="Times New Roman" w:hAnsi="Calibri" w:cs="Times New Roman"/>
+          <w:color w:val="000000"/>
+        </w:rPr>
+        <w:t>s) the model was doing, e.g., for which genus/classes, the model is making mistakes? I have enlisted them in this pdf. Just scroll to the page 166, you can see the true class labels and the </w:t>
+      </w:r>
+      <w:r>
+        <w:rPr>
+          <w:rFonts w:ascii="Calibri" w:eastAsia="Times New Roman" w:hAnsi="Calibri" w:cs="Times New Roman"/>
+          <w:color w:val="000000"/>
+          <w:bdr w:val="none" w:sz="0" w:space="0" w:color="auto" w:frame="1"/>
+        </w:rPr>
+        <w:t>image</w:t>
+      </w:r>
+      <w:r>
+        <w:rPr>
+          <w:rFonts w:ascii="Calibri" w:eastAsia="Times New Roman" w:hAnsi="Calibri" w:cs="Times New Roman"/>
+          <w:color w:val="000000"/>
+        </w:rPr>
+        <w:t>s and corresponding predicted but mistaken classes and the </w:t>
+      </w:r>
+      <w:r>
+        <w:rPr>
+          <w:rFonts w:ascii="Calibri" w:eastAsia="Times New Roman" w:hAnsi="Calibri" w:cs="Times New Roman"/>
+          <w:color w:val="000000"/>
+          <w:bdr w:val="none" w:sz="0" w:space="0" w:color="auto" w:frame="1"/>
+        </w:rPr>
+        <w:t>image</w:t>
+      </w:r>
+      <w:r>
+        <w:rPr>
+          <w:rFonts w:ascii="Calibri" w:eastAsia="Times New Roman" w:hAnsi="Calibri" w:cs="Times New Roman"/>
+          <w:color w:val="000000"/>
+        </w:rPr>
+        <w:t xml:space="preserve">s. They </w:t>
+      </w:r>
+      <w:proofErr w:type="spellStart"/>
+      <w:r>
+        <w:rPr>
+          <w:rFonts w:ascii="Calibri" w:eastAsia="Times New Roman" w:hAnsi="Calibri" w:cs="Times New Roman"/>
+          <w:color w:val="000000"/>
+        </w:rPr>
+        <w:t>kinda</w:t>
+      </w:r>
+      <w:proofErr w:type="spellEnd"/>
+      <w:r>
+        <w:rPr>
+          <w:rFonts w:ascii="Calibri" w:eastAsia="Times New Roman" w:hAnsi="Calibri" w:cs="Times New Roman"/>
+          <w:color w:val="000000"/>
+        </w:rPr>
+        <w:t xml:space="preserve"> look similar in general! So, no wonder why the model is confused !</w:t>
+      </w:r>
+    </w:p>
+    <w:p>
+      <w:pPr>
+        <w:shd w:val="clear" w:color="auto" w:fill="FFFFFF"/>
+        <w:textAlignment w:val="baseline"/>
+        <w:rPr>
+          <w:rFonts w:ascii="Calibri" w:eastAsia="Times New Roman" w:hAnsi="Calibri" w:cs="Times New Roman"/>
+          <w:color w:val="000000"/>
+        </w:rPr>
+      </w:pPr>
+      <w:hyperlink r:id="rId10" w:tgtFrame="_blank" w:history="1">
+        <w:r>
+          <w:rPr>
+            <w:rFonts w:ascii="Calibri" w:eastAsia="Times New Roman" w:hAnsi="Calibri" w:cs="Times New Roman"/>
+            <w:color w:val="0000FF"/>
+            <w:u w:val="single"/>
+            <w:bdr w:val="none" w:sz="0" w:space="0" w:color="auto" w:frame="1"/>
+          </w:rPr>
+          <w:t>https://www.analyticsvidhya.com/blog/2018/07/top-10-pretrained-models-get-started-deep-learning-part-1-computer-vision/</w:t>
+        </w:r>
+      </w:hyperlink>
+    </w:p>
+    <w:p>
+      <w:pPr>
+        <w:shd w:val="clear" w:color="auto" w:fill="FFFFFF"/>
+        <w:textAlignment w:val="baseline"/>
+        <w:rPr>
+          <w:rFonts w:ascii="Calibri" w:eastAsia="Times New Roman" w:hAnsi="Calibri" w:cs="Times New Roman"/>
+          <w:color w:val="000000"/>
+        </w:rPr>
+      </w:pPr>
+    </w:p>
+    <w:p>
+      <w:pPr>
+        <w:shd w:val="clear" w:color="auto" w:fill="FFFFFF"/>
+        <w:textAlignment w:val="baseline"/>
+        <w:rPr>
+          <w:rFonts w:ascii="Calibri" w:eastAsia="Times New Roman" w:hAnsi="Calibri" w:cs="Times New Roman"/>
+          <w:color w:val="000000"/>
+        </w:rPr>
+      </w:pPr>
+      <w:r>
+        <w:rPr>
+          <w:rFonts w:ascii="Calibri" w:eastAsia="Times New Roman" w:hAnsi="Calibri" w:cs="Times New Roman"/>
+          <w:color w:val="000000"/>
+        </w:rPr>
+        <w:t>   I am happy and excited with the result. Ideally, I would like to model to perform with about 95% accuracy. I hope I can improve gradually.</w:t>
+      </w:r>
+    </w:p>
+    <w:p>
+      <w:pPr>
+        <w:shd w:val="clear" w:color="auto" w:fill="FFFFFF"/>
+        <w:textAlignment w:val="baseline"/>
+        <w:rPr>
+          <w:rFonts w:ascii="Calibri" w:eastAsia="Times New Roman" w:hAnsi="Calibri" w:cs="Times New Roman"/>
+          <w:color w:val="000000"/>
+        </w:rPr>
+      </w:pPr>
+      <w:r>
+        <w:rPr>
+          <w:rFonts w:ascii="Calibri" w:eastAsia="Times New Roman" w:hAnsi="Calibri" w:cs="Times New Roman"/>
+          <w:color w:val="000000"/>
+        </w:rPr>
+        <w:t>   There's a recent 2018 paper on radiolarian </w:t>
+      </w:r>
+      <w:r>
+        <w:rPr>
+          <w:rFonts w:ascii="Calibri" w:eastAsia="Times New Roman" w:hAnsi="Calibri" w:cs="Times New Roman"/>
+          <w:color w:val="000000"/>
+          <w:bdr w:val="none" w:sz="0" w:space="0" w:color="auto" w:frame="1"/>
+        </w:rPr>
+        <w:t>fossil</w:t>
+      </w:r>
+      <w:r>
+        <w:rPr>
+          <w:rFonts w:ascii="Calibri" w:eastAsia="Times New Roman" w:hAnsi="Calibri" w:cs="Times New Roman"/>
+          <w:color w:val="000000"/>
+        </w:rPr>
+        <w:t> </w:t>
+      </w:r>
+      <w:r>
+        <w:rPr>
+          <w:rFonts w:ascii="Calibri" w:eastAsia="Times New Roman" w:hAnsi="Calibri" w:cs="Times New Roman"/>
+          <w:color w:val="000000"/>
+          <w:bdr w:val="none" w:sz="0" w:space="0" w:color="auto" w:frame="1"/>
+        </w:rPr>
+        <w:t>image</w:t>
+      </w:r>
+      <w:r>
+        <w:rPr>
+          <w:rFonts w:ascii="Calibri" w:eastAsia="Times New Roman" w:hAnsi="Calibri" w:cs="Times New Roman"/>
+          <w:color w:val="000000"/>
+        </w:rPr>
+        <w:t> detection published in </w:t>
+      </w:r>
+      <w:r>
+        <w:rPr>
+          <w:rFonts w:ascii="Source Sans Pro" w:eastAsia="Times New Roman" w:hAnsi="Source Sans Pro" w:cs="Times New Roman"/>
+          <w:color w:val="3A3A3A"/>
+          <w:sz w:val="23"/>
+          <w:szCs w:val="23"/>
+          <w:bdr w:val="none" w:sz="0" w:space="0" w:color="auto" w:frame="1"/>
+          <w:shd w:val="clear" w:color="auto" w:fill="F3F3F3"/>
+        </w:rPr>
+        <w:t>2018 26th Signal Processing and Communications Applications Conference, May 2018. Check the paper: </w:t>
+      </w:r>
+      <w:hyperlink r:id="rId11" w:tgtFrame="_blank" w:history="1">
+        <w:r>
+          <w:rPr>
+            <w:rFonts w:ascii="Source Sans Pro" w:eastAsia="Times New Roman" w:hAnsi="Source Sans Pro" w:cs="Times New Roman"/>
+            <w:color w:val="0000FF"/>
+            <w:sz w:val="23"/>
+            <w:szCs w:val="23"/>
+            <w:u w:val="single"/>
+            <w:bdr w:val="none" w:sz="0" w:space="0" w:color="auto" w:frame="1"/>
+            <w:shd w:val="clear" w:color="auto" w:fill="F3F3F3"/>
+          </w:rPr>
+          <w:t>https://ieeexplore.ieee.org/document/8404460/</w:t>
+        </w:r>
+      </w:hyperlink>
+    </w:p>
+    <w:p>
+      <w:pPr>
+        <w:shd w:val="clear" w:color="auto" w:fill="FFFFFF"/>
+        <w:textAlignment w:val="baseline"/>
+        <w:rPr>
+          <w:rFonts w:ascii="Calibri" w:eastAsia="Times New Roman" w:hAnsi="Calibri" w:cs="Times New Roman"/>
+          <w:color w:val="000000"/>
+        </w:rPr>
+      </w:pPr>
+    </w:p>
+    <w:p>
+      <w:pPr>
+        <w:shd w:val="clear" w:color="auto" w:fill="FFFFFF"/>
+        <w:textAlignment w:val="baseline"/>
+        <w:rPr>
+          <w:rFonts w:ascii="Calibri" w:eastAsia="Times New Roman" w:hAnsi="Calibri" w:cs="Times New Roman"/>
+          <w:color w:val="000000"/>
+        </w:rPr>
+      </w:pPr>
+      <w:r>
+        <w:rPr>
+          <w:rFonts w:ascii="Calibri" w:eastAsia="Times New Roman" w:hAnsi="Calibri" w:cs="Times New Roman"/>
+          <w:color w:val="000000"/>
+        </w:rPr>
+        <w:t>  And many thanks to Professor Tung to let me use the Brown GPUS. I hope she will continue letting me use the GPUs. I hope to publish papers on my result(next year GSA or earlier) will all of you as using deep learning model on </w:t>
+      </w:r>
+      <w:r>
+        <w:rPr>
+          <w:rFonts w:ascii="Calibri" w:eastAsia="Times New Roman" w:hAnsi="Calibri" w:cs="Times New Roman"/>
+          <w:color w:val="000000"/>
+          <w:bdr w:val="none" w:sz="0" w:space="0" w:color="auto" w:frame="1"/>
+        </w:rPr>
+        <w:t>fossil</w:t>
+      </w:r>
+      <w:r>
+        <w:rPr>
+          <w:rFonts w:ascii="Calibri" w:eastAsia="Times New Roman" w:hAnsi="Calibri" w:cs="Times New Roman"/>
+          <w:color w:val="000000"/>
+        </w:rPr>
+        <w:t> </w:t>
+      </w:r>
+      <w:r>
+        <w:rPr>
+          <w:rFonts w:ascii="Calibri" w:eastAsia="Times New Roman" w:hAnsi="Calibri" w:cs="Times New Roman"/>
+          <w:color w:val="000000"/>
+          <w:bdr w:val="none" w:sz="0" w:space="0" w:color="auto" w:frame="1"/>
+        </w:rPr>
+        <w:t>image</w:t>
+      </w:r>
+      <w:r>
+        <w:rPr>
+          <w:rFonts w:ascii="Calibri" w:eastAsia="Times New Roman" w:hAnsi="Calibri" w:cs="Times New Roman"/>
+          <w:color w:val="000000"/>
+        </w:rPr>
+        <w:t xml:space="preserve"> detection as using deep learning to this specific area is still nascent, even though there might be existing various supervised/non neural net based architecture in place in different institutions all over the world. Potentially, we can </w:t>
+      </w:r>
+      <w:r>
+        <w:rPr>
+          <w:rFonts w:ascii="Calibri" w:eastAsia="Times New Roman" w:hAnsi="Calibri" w:cs="Times New Roman"/>
+          <w:color w:val="000000"/>
+        </w:rPr>
+        <w:lastRenderedPageBreak/>
+        <w:t>also add this detection feature in our TSCreator java software or online by creating interface and attract the donors.</w:t>
+      </w:r>
+    </w:p>
+    <w:p>
+      <w:pPr>
+        <w:shd w:val="clear" w:color="auto" w:fill="FFFFFF"/>
+        <w:textAlignment w:val="baseline"/>
+        <w:rPr>
+          <w:rFonts w:ascii="Calibri" w:eastAsia="Times New Roman" w:hAnsi="Calibri" w:cs="Times New Roman"/>
+          <w:color w:val="000000"/>
+        </w:rPr>
+      </w:pPr>
+      <w:r>
+        <w:rPr>
+          <w:rFonts w:ascii="Calibri" w:eastAsia="Times New Roman" w:hAnsi="Calibri" w:cs="Times New Roman"/>
+          <w:color w:val="000000"/>
+        </w:rPr>
+        <w:t>  </w:t>
+      </w:r>
+    </w:p>
+    <w:p>
+      <w:pPr>
+        <w:shd w:val="clear" w:color="auto" w:fill="FFFFFF"/>
+        <w:textAlignment w:val="baseline"/>
+        <w:rPr>
+          <w:rFonts w:ascii="Calibri" w:eastAsia="Times New Roman" w:hAnsi="Calibri" w:cs="Times New Roman"/>
+          <w:color w:val="000000"/>
+        </w:rPr>
+      </w:pPr>
+      <w:r>
+        <w:rPr>
+          <w:rFonts w:ascii="Calibri" w:eastAsia="Times New Roman" w:hAnsi="Calibri" w:cs="Times New Roman"/>
+          <w:color w:val="000000"/>
+        </w:rPr>
+        <w:t>  Thank you for your time.</w:t>
+      </w:r>
+      <w:hyperlink r:id="rId12" w:tgtFrame="_blank" w:tooltip="Ctrl+Click or tap to follow the link" w:history="1">
+        <w:r>
+          <w:rPr>
+            <w:rFonts w:ascii="Calibri" w:eastAsia="Times New Roman" w:hAnsi="Calibri" w:cs="Times New Roman"/>
+            <w:color w:val="000000"/>
+            <w:u w:val="single"/>
+            <w:bdr w:val="none" w:sz="0" w:space="0" w:color="auto" w:frame="1"/>
+          </w:rPr>
+          <w:br/>
+        </w:r>
+      </w:hyperlink>
+    </w:p>
+    <w:p>
+      <w:pPr>
+        <w:shd w:val="clear" w:color="auto" w:fill="FFFFFF"/>
+        <w:textAlignment w:val="baseline"/>
+        <w:rPr>
+          <w:rFonts w:ascii="Calibri" w:eastAsia="Times New Roman" w:hAnsi="Calibri" w:cs="Times New Roman"/>
+          <w:color w:val="000000"/>
+        </w:rPr>
+      </w:pPr>
+      <w:hyperlink r:id="rId13" w:tgtFrame="_blank" w:tooltip="Ctrl+Click or tap to follow the link" w:history="1">
+        <w:r>
+          <w:rPr>
+            <w:rFonts w:ascii="Calibri" w:eastAsia="Times New Roman" w:hAnsi="Calibri" w:cs="Times New Roman"/>
+            <w:color w:val="0000FF"/>
+            <w:u w:val="single"/>
+            <w:bdr w:val="none" w:sz="0" w:space="0" w:color="auto" w:frame="1"/>
+          </w:rPr>
+          <w:br/>
+        </w:r>
+      </w:hyperlink>
+    </w:p>
+    <w:p>
+      <w:pPr>
+        <w:shd w:val="clear" w:color="auto" w:fill="FFFFFF"/>
+        <w:textAlignment w:val="baseline"/>
+        <w:rPr>
+          <w:rFonts w:ascii="Calibri" w:eastAsia="Times New Roman" w:hAnsi="Calibri" w:cs="Times New Roman"/>
+          <w:color w:val="000000"/>
+        </w:rPr>
+      </w:pPr>
+      <w:hyperlink r:id="rId14" w:tgtFrame="_blank" w:tooltip="Ctrl+Click or tap to follow the link" w:history="1">
+        <w:r>
+          <w:rPr>
+            <w:rFonts w:ascii="Calibri" w:eastAsia="Times New Roman" w:hAnsi="Calibri" w:cs="Times New Roman"/>
+            <w:color w:val="000000"/>
+            <w:u w:val="single"/>
+            <w:bdr w:val="none" w:sz="0" w:space="0" w:color="auto" w:frame="1"/>
+          </w:rPr>
+          <w:t>Andy.</w:t>
+        </w:r>
+      </w:hyperlink>
+    </w:p>
+    <w:p/>
     <w:sectPr>
       <w:pgSz w:w="12240" w:h="15840"/>
       <w:pgMar w:top="1440" w:right="1440" w:bottom="1440" w:left="1440" w:header="720" w:footer="720" w:gutter="0"/>
@@ -548,6 +1575,69 @@
       <w:contextualSpacing/>
     </w:pPr>
   </w:style>
+  <w:style w:type="character" w:styleId="Hyperlink">
+    <w:name w:val="Hyperlink"/>
+    <w:basedOn w:val="DefaultParagraphFont"/>
+    <w:uiPriority w:val="99"/>
+    <w:semiHidden/>
+    <w:unhideWhenUsed/>
+    <w:rsid w:val="004F23A0"/>
+    <w:rPr>
+      <w:color w:val="0000FF"/>
+      <w:u w:val="single"/>
+    </w:rPr>
+  </w:style>
+  <w:style w:type="paragraph" w:styleId="NormalWeb">
+    <w:name w:val="Normal (Web)"/>
+    <w:basedOn w:val="Normal"/>
+    <w:uiPriority w:val="99"/>
+    <w:semiHidden/>
+    <w:unhideWhenUsed/>
+    <w:rsid w:val="004F23A0"/>
+    <w:pPr>
+      <w:spacing w:before="100" w:beforeAutospacing="1" w:after="100" w:afterAutospacing="1"/>
+    </w:pPr>
+    <w:rPr>
+      <w:rFonts w:ascii="Times New Roman" w:eastAsia="Times New Roman" w:hAnsi="Times New Roman" w:cs="Times New Roman"/>
+    </w:rPr>
+  </w:style>
+  <w:style w:type="character" w:customStyle="1" w:styleId="markazpa2d66y">
+    <w:name w:val="markazpa2d66y"/>
+    <w:basedOn w:val="DefaultParagraphFont"/>
+    <w:rsid w:val="004F23A0"/>
+  </w:style>
+  <w:style w:type="character" w:customStyle="1" w:styleId="markgu5iz093a">
+    <w:name w:val="markgu5iz093a"/>
+    <w:basedOn w:val="DefaultParagraphFont"/>
+    <w:rsid w:val="004F23A0"/>
+  </w:style>
+  <w:style w:type="paragraph" w:styleId="BalloonText">
+    <w:name w:val="Balloon Text"/>
+    <w:basedOn w:val="Normal"/>
+    <w:link w:val="BalloonTextChar"/>
+    <w:uiPriority w:val="99"/>
+    <w:semiHidden/>
+    <w:unhideWhenUsed/>
+    <w:rsid w:val="004F23A0"/>
+    <w:rPr>
+      <w:rFonts w:ascii="Times New Roman" w:hAnsi="Times New Roman" w:cs="Times New Roman"/>
+      <w:sz w:val="18"/>
+      <w:szCs w:val="18"/>
+    </w:rPr>
+  </w:style>
+  <w:style w:type="character" w:customStyle="1" w:styleId="BalloonTextChar">
+    <w:name w:val="Balloon Text Char"/>
+    <w:basedOn w:val="DefaultParagraphFont"/>
+    <w:link w:val="BalloonText"/>
+    <w:uiPriority w:val="99"/>
+    <w:semiHidden/>
+    <w:rsid w:val="004F23A0"/>
+    <w:rPr>
+      <w:rFonts w:ascii="Times New Roman" w:hAnsi="Times New Roman" w:cs="Times New Roman"/>
+      <w:sz w:val="18"/>
+      <w:szCs w:val="18"/>
+    </w:rPr>
+  </w:style>
 </w:styles>
 </file>
 

</xml_diff>